<commit_message>
added first pass Theophany Psali saturday
</commit_message>
<xml_diff>
--- a/Psalmody Source/45 Theophany Psali Saturday.docx
+++ b/Psalmody Source/45 Theophany Psali Saturday.docx
@@ -80,21 +80,69 @@
             <w:tcW w:w="1242" w:type="pct"/>
           </w:tcPr>
           <w:p>
+            <w:r>
+              <w:t xml:space="preserve">O </w:t>
+            </w:r>
+            <w:r>
+              <w:t>King of all creation</w:t>
+            </w:r>
+          </w:p>
+          <w:p>
+            <w:r>
+              <w:t>And creator of the springs</w:t>
+            </w:r>
+          </w:p>
+          <w:p>
+            <w:r>
+              <w:t>God by His Nature</w:t>
+            </w:r>
+          </w:p>
+          <w:p>
             <w:pPr>
               <w:rPr>
                 <w:rFonts w:ascii="Arial Unicode MS" w:eastAsia="Arial Unicode MS" w:hAnsi="Arial Unicode MS" w:cs="Arial Unicode MS"/>
               </w:rPr>
             </w:pPr>
-          </w:p>
-        </w:tc>
-        <w:tc>
-          <w:tcPr>
-            <w:tcW w:w="1255" w:type="pct"/>
-          </w:tcPr>
-          <w:p>
-            <w:pPr>
-              <w:ind w:left="196" w:hanging="196"/>
-            </w:pPr>
+            <w:r>
+              <w:t>Lord God, Lover of Mankind.</w:t>
+            </w:r>
+          </w:p>
+        </w:tc>
+        <w:tc>
+          <w:tcPr>
+            <w:tcW w:w="1255" w:type="pct"/>
+          </w:tcPr>
+          <w:p>
+            <w:pPr>
+              <w:ind w:left="196" w:hanging="196"/>
+            </w:pPr>
+            <w:r>
+              <w:t>O King of all creation,</w:t>
+            </w:r>
+          </w:p>
+          <w:p>
+            <w:pPr>
+              <w:ind w:left="196" w:hanging="196"/>
+            </w:pPr>
+            <w:r>
+              <w:t>And creator of the springs,</w:t>
+            </w:r>
+          </w:p>
+          <w:p>
+            <w:pPr>
+              <w:ind w:left="196" w:hanging="196"/>
+            </w:pPr>
+            <w:r>
+              <w:t>God by His nature,</w:t>
+            </w:r>
+          </w:p>
+          <w:p>
+            <w:pPr>
+              <w:ind w:left="196" w:hanging="196"/>
+            </w:pPr>
+            <w:r>
+              <w:t>O Lord God, Lover of mankind,</w:t>
+            </w:r>
           </w:p>
         </w:tc>
         <w:tc>
@@ -126,16 +174,62 @@
           <w:tcPr>
             <w:tcW w:w="1242" w:type="pct"/>
           </w:tcPr>
-          <w:p/>
-        </w:tc>
-        <w:tc>
-          <w:tcPr>
-            <w:tcW w:w="1255" w:type="pct"/>
-          </w:tcPr>
-          <w:p>
-            <w:pPr>
-              <w:ind w:left="196" w:hanging="196"/>
-            </w:pPr>
+          <w:p>
+            <w:r>
+              <w:t>Help us, O Helper</w:t>
+            </w:r>
+          </w:p>
+          <w:p>
+            <w:r>
+              <w:t>Of those who have no help</w:t>
+            </w:r>
+          </w:p>
+          <w:p>
+            <w:r>
+              <w:t>And wash our transgressions</w:t>
+            </w:r>
+          </w:p>
+          <w:p>
+            <w:r>
+              <w:t>O Establisher of Christians.</w:t>
+            </w:r>
+          </w:p>
+        </w:tc>
+        <w:tc>
+          <w:tcPr>
+            <w:tcW w:w="1255" w:type="pct"/>
+          </w:tcPr>
+          <w:p>
+            <w:pPr>
+              <w:ind w:left="196" w:hanging="196"/>
+            </w:pPr>
+            <w:r>
+              <w:t>Help us, O Helper</w:t>
+            </w:r>
+          </w:p>
+          <w:p>
+            <w:pPr>
+              <w:ind w:left="196" w:hanging="196"/>
+            </w:pPr>
+            <w:r>
+              <w:t>Of those who have no help,</w:t>
+            </w:r>
+          </w:p>
+          <w:p>
+            <w:pPr>
+              <w:ind w:left="196" w:hanging="196"/>
+            </w:pPr>
+            <w:r>
+              <w:t>And wash our transgressions,</w:t>
+            </w:r>
+          </w:p>
+          <w:p>
+            <w:pPr>
+              <w:ind w:left="196" w:hanging="196"/>
+            </w:pPr>
+            <w:r>
+              <w:t>O establisher of the Christians.</w:t>
+            </w:r>
           </w:p>
         </w:tc>
         <w:tc>
@@ -159,7 +253,31 @@
               <w:pStyle w:val="Coptic"/>
             </w:pPr>
             <w:r>
-              <w:t>Ⲅⲉ ⲅⲁⲣ ⲡ̀ϣⲏⲉⲣⲓ ⲙ̀ⲡⲓⲖⲉⲩⲧⲏⲥ: ⲁϥⲭⲁ ⲧⲉϥϫⲓϫ ⲉ̀ϫⲉⲛ ⲧⲉⲕⲁ̀ⲫⲉ: ⲉ̀ⲧⲉ Ⲓⲱⲁⲛⲏⲏⲥ ⲡⲓⲂⲁⲡⲧⲓⲥⲧⲏⲥ: ⲫⲏⲉ̀ⲧⲁϥϣⲱⲡⲓ ϩⲓⲡ̀ϣⲁϥⲉ.</w:t>
+              <w:t>Ⲅⲉ ⲅⲁⲣ ⲡ̀ϣⲏⲉⲣⲓ ⲙ̀ⲡⲓⲖⲉⲩⲧⲏⲥ: ⲁϥⲭⲁ ⲧⲉ</w:t>
+            </w:r>
+            <w:proofErr w:type="spellStart"/>
+            <w:r>
+              <w:t>ϥϫⲓϫ</w:t>
+            </w:r>
+            <w:proofErr w:type="spellEnd"/>
+            <w:r>
+              <w:t xml:space="preserve"> ⲉ̀ϫⲉⲛ ⲧⲉⲕⲁ̀ⲫⲉ: ⲉ̀ⲧⲉ Ⲓⲱⲁⲛⲏⲏⲥ ⲡⲓⲂⲁⲡⲧⲓⲥⲧⲏⲥ: ⲫⲏⲉ̀ⲧⲁ</w:t>
+            </w:r>
+            <w:proofErr w:type="spellStart"/>
+            <w:r>
+              <w:t>ϥϣ</w:t>
+            </w:r>
+            <w:proofErr w:type="spellEnd"/>
+            <w:r>
+              <w:t>ⲱⲡⲓ ϩⲓⲡ̀</w:t>
+            </w:r>
+            <w:proofErr w:type="spellStart"/>
+            <w:r>
+              <w:t>ϣⲁϥ</w:t>
+            </w:r>
+            <w:proofErr w:type="spellEnd"/>
+            <w:r>
+              <w:t>ⲉ.</w:t>
             </w:r>
           </w:p>
         </w:tc>
@@ -167,16 +285,67 @@
           <w:tcPr>
             <w:tcW w:w="1242" w:type="pct"/>
           </w:tcPr>
-          <w:p/>
-        </w:tc>
-        <w:tc>
-          <w:tcPr>
-            <w:tcW w:w="1255" w:type="pct"/>
-          </w:tcPr>
-          <w:p>
-            <w:pPr>
-              <w:ind w:left="196" w:hanging="196"/>
-            </w:pPr>
+          <w:p>
+            <w:r>
+              <w:t>For the son of Levi</w:t>
+            </w:r>
+          </w:p>
+          <w:p>
+            <w:r>
+              <w:t>Placed his hand on Your head</w:t>
+            </w:r>
+          </w:p>
+          <w:p>
+            <w:r>
+              <w:t>That is John the Baptist</w:t>
+            </w:r>
+          </w:p>
+          <w:p>
+            <w:r>
+              <w:t xml:space="preserve">Who was in the </w:t>
+            </w:r>
+            <w:proofErr w:type="gramStart"/>
+            <w:r>
+              <w:t>wilderness.</w:t>
+            </w:r>
+            <w:proofErr w:type="gramEnd"/>
+          </w:p>
+        </w:tc>
+        <w:tc>
+          <w:tcPr>
+            <w:tcW w:w="1255" w:type="pct"/>
+          </w:tcPr>
+          <w:p>
+            <w:pPr>
+              <w:ind w:left="196" w:hanging="196"/>
+            </w:pPr>
+            <w:r>
+              <w:t>For the son of Levi,</w:t>
+            </w:r>
+          </w:p>
+          <w:p>
+            <w:pPr>
+              <w:ind w:left="196" w:hanging="196"/>
+            </w:pPr>
+            <w:r>
+              <w:t>John the Baptist,</w:t>
+            </w:r>
+          </w:p>
+          <w:p>
+            <w:pPr>
+              <w:ind w:left="196" w:hanging="196"/>
+            </w:pPr>
+            <w:r>
+              <w:t>Who was in the wilderness,</w:t>
+            </w:r>
+          </w:p>
+          <w:p>
+            <w:pPr>
+              <w:ind w:left="196" w:hanging="196"/>
+            </w:pPr>
+            <w:r>
+              <w:t>Of the Jordan,</w:t>
+            </w:r>
           </w:p>
         </w:tc>
         <w:tc>
@@ -200,7 +369,15 @@
               <w:pStyle w:val="Coptic"/>
             </w:pPr>
             <w:r>
-              <w:t>Ⲇⲓ Ⲓⲟⲣⲇⲁⲛⲏⲥ ⲁϥϯⲱⲙⲥ ⲙ̀ⲙⲟⲕ: ⲙ̀ⲫ̀ⲙϯ ⲛ̀ⲟⲩⲭ̀ⲣⲟⲛⲓⲟⲛ ⲡⲓⲥⲱⲧⲡ: ⲉ̀ⲧⲉ Ⲉⲗⲓⲥⲁⲃⲉⲧ ⲁⲥⲙⲓⲥⲓ ⲙ̀ⲙⲟⲕ: ⲑⲏⲉ̀ⲛⲁⲥⲟⲓ ⲛ̀ⲁϭⲣⲏⲛ ⲛ̀ϣⲟⲡ.</w:t>
+              <w:t>Ⲇⲓ Ⲓⲟⲣⲇⲁⲛⲏⲥ ⲁ</w:t>
+            </w:r>
+            <w:proofErr w:type="spellStart"/>
+            <w:r>
+              <w:t>ϥϯ</w:t>
+            </w:r>
+            <w:proofErr w:type="spellEnd"/>
+            <w:r>
+              <w:t>ⲱⲙⲥ ⲙ̀ⲙⲟⲕ: ⲙ̀ⲫ̀ⲙϯ ⲛ̀ⲟⲩⲭ̀ⲣⲟⲛⲓⲟⲛ ⲡⲓⲥⲱⲧⲡ: ⲉ̀ⲧⲉ Ⲉⲗⲓⲥⲁⲃⲉⲧ ⲁⲥⲙⲓⲥⲓ ⲙ̀ⲙⲟⲕ: ⲑⲏⲉ̀ⲛⲁⲥⲟⲓ ⲛ̀ⲁϭⲣⲏⲛ ⲛ̀ϣⲟⲡ.</w:t>
             </w:r>
           </w:p>
         </w:tc>
@@ -208,13 +385,61 @@
           <w:tcPr>
             <w:tcW w:w="1242" w:type="pct"/>
           </w:tcPr>
-          <w:p/>
-        </w:tc>
-        <w:tc>
-          <w:tcPr>
-            <w:tcW w:w="1255" w:type="pct"/>
-          </w:tcPr>
-          <w:p/>
+          <w:p>
+            <w:r>
+              <w:t>Of the Jordan and baptized You</w:t>
+            </w:r>
+          </w:p>
+          <w:p>
+            <w:r>
+              <w:t>Like the rest, O Chosen</w:t>
+            </w:r>
+          </w:p>
+          <w:p>
+            <w:r>
+              <w:t>Whom Elizabeth gave birth to</w:t>
+            </w:r>
+          </w:p>
+          <w:p>
+            <w:r>
+              <w:t xml:space="preserve">Who was at first </w:t>
+            </w:r>
+            <w:proofErr w:type="gramStart"/>
+            <w:r>
+              <w:t>barren.</w:t>
+            </w:r>
+            <w:proofErr w:type="gramEnd"/>
+          </w:p>
+        </w:tc>
+        <w:tc>
+          <w:tcPr>
+            <w:tcW w:w="1255" w:type="pct"/>
+          </w:tcPr>
+          <w:p>
+            <w:r>
+              <w:t>Whom Elizabeth, who was</w:t>
+            </w:r>
+          </w:p>
+          <w:p>
+            <w:r>
+              <w:t>Previously barren bore,</w:t>
+            </w:r>
+          </w:p>
+          <w:p>
+            <w:r>
+              <w:t>Placed his hand on Your head and</w:t>
+            </w:r>
+          </w:p>
+          <w:p>
+            <w:proofErr w:type="spellStart"/>
+            <w:r>
+              <w:t>Baptised</w:t>
+            </w:r>
+            <w:proofErr w:type="spellEnd"/>
+            <w:r>
+              <w:t xml:space="preserve"> You like the rest, O Chosen one.</w:t>
+            </w:r>
+          </w:p>
         </w:tc>
         <w:tc>
           <w:tcPr>
@@ -237,7 +462,31 @@
               <w:pStyle w:val="Coptic"/>
             </w:pPr>
             <w:r>
-              <w:t>Ⲉϥⲉ̀ⲓ̀ ϧⲉⲛ ⲡⲉϥⲛⲓϣϯ ⲛ̀ⲱ̀ⲟⲩ: ⲛ̀ϫⲉ ⲡ̀Ϣⲏⲣⲓ ⲛ̀ⲧⲉ ⲫ̀Ⲓⲱⲧ: ⲉ̀ⲧⲁϥϭⲓⲱⲙⲥ ϧⲉⲛ ⲛⲓⲙⲱⲟⲩ ⲙ̀ⲫⲟⲟⲩ: ⲁϥϣⲱⲡⲓ ⲛⲁⲛ ⲛ̀ⲟⲩⲙⲁⲙ̀ⲫⲱⲧ.</w:t>
+              <w:t>Ⲉϥⲉ̀ⲓ̀ ϧⲉⲛ ⲡⲉϥⲛⲓ</w:t>
+            </w:r>
+            <w:proofErr w:type="spellStart"/>
+            <w:r>
+              <w:t>ϣϯ</w:t>
+            </w:r>
+            <w:proofErr w:type="spellEnd"/>
+            <w:r>
+              <w:t xml:space="preserve"> ⲛ̀ⲱ̀ⲟⲩ: ⲛ̀ϫⲉ ⲡ̀Ϣⲏⲣⲓ ⲛ̀ⲧⲉ ⲫ̀Ⲓⲱⲧ: ⲉ̀ⲧⲁ</w:t>
+            </w:r>
+            <w:proofErr w:type="spellStart"/>
+            <w:r>
+              <w:t>ϥϭ</w:t>
+            </w:r>
+            <w:proofErr w:type="spellEnd"/>
+            <w:r>
+              <w:t>ⲓⲱⲙⲥ ϧⲉⲛ ⲛⲓⲙⲱⲟⲩ ⲙ̀ⲫⲟⲟⲩ: ⲁ</w:t>
+            </w:r>
+            <w:proofErr w:type="spellStart"/>
+            <w:r>
+              <w:t>ϥϣ</w:t>
+            </w:r>
+            <w:proofErr w:type="spellEnd"/>
+            <w:r>
+              <w:t>ⲱⲡⲓ ⲛⲁⲛ ⲛ̀ⲟⲩⲙⲁⲙ̀ⲫⲱⲧ.</w:t>
             </w:r>
           </w:p>
         </w:tc>
@@ -245,16 +494,70 @@
           <w:tcPr>
             <w:tcW w:w="1242" w:type="pct"/>
           </w:tcPr>
-          <w:p/>
-        </w:tc>
-        <w:tc>
-          <w:tcPr>
-            <w:tcW w:w="1255" w:type="pct"/>
-          </w:tcPr>
-          <w:p>
-            <w:pPr>
-              <w:ind w:left="196" w:hanging="196"/>
-            </w:pPr>
+          <w:p>
+            <w:r>
+              <w:t>He comes in His great glory</w:t>
+            </w:r>
+          </w:p>
+          <w:p>
+            <w:r>
+              <w:t>That is the Son of the Father</w:t>
+            </w:r>
+          </w:p>
+          <w:p>
+            <w:r>
+              <w:t>He is baptized in the Jordan today</w:t>
+            </w:r>
+          </w:p>
+          <w:p>
+            <w:r>
+              <w:t>And became a refuge to us.</w:t>
+            </w:r>
+          </w:p>
+        </w:tc>
+        <w:tc>
+          <w:tcPr>
+            <w:tcW w:w="1255" w:type="pct"/>
+          </w:tcPr>
+          <w:p>
+            <w:pPr>
+              <w:ind w:left="196" w:hanging="196"/>
+            </w:pPr>
+            <w:r>
+              <w:t>The Son of the Father</w:t>
+            </w:r>
+          </w:p>
+          <w:p>
+            <w:pPr>
+              <w:ind w:left="196" w:hanging="196"/>
+            </w:pPr>
+            <w:r>
+              <w:t>Who comes in His great glory</w:t>
+            </w:r>
+          </w:p>
+          <w:p>
+            <w:pPr>
+              <w:ind w:left="196" w:hanging="196"/>
+            </w:pPr>
+            <w:r>
+              <w:t xml:space="preserve">Is </w:t>
+            </w:r>
+            <w:proofErr w:type="spellStart"/>
+            <w:r>
+              <w:t>baptised</w:t>
+            </w:r>
+            <w:proofErr w:type="spellEnd"/>
+            <w:r>
+              <w:t xml:space="preserve"> in the Jordan today,</w:t>
+            </w:r>
+          </w:p>
+          <w:p>
+            <w:pPr>
+              <w:ind w:left="196" w:hanging="196"/>
+            </w:pPr>
+            <w:r>
+              <w:t>And has become a refuge for us.</w:t>
+            </w:r>
           </w:p>
         </w:tc>
         <w:tc>
@@ -286,16 +589,62 @@
           <w:tcPr>
             <w:tcW w:w="1242" w:type="pct"/>
           </w:tcPr>
-          <w:p/>
-        </w:tc>
-        <w:tc>
-          <w:tcPr>
-            <w:tcW w:w="1255" w:type="pct"/>
-          </w:tcPr>
-          <w:p>
-            <w:pPr>
-              <w:ind w:left="196" w:hanging="196"/>
-            </w:pPr>
+          <w:p>
+            <w:r>
+              <w:t>Zebulun and its vicinities</w:t>
+            </w:r>
+          </w:p>
+          <w:p>
+            <w:r>
+              <w:t>And the bank of the Jordan</w:t>
+            </w:r>
+          </w:p>
+          <w:p>
+            <w:r>
+              <w:t>Were filled of you voice</w:t>
+            </w:r>
+          </w:p>
+          <w:p>
+            <w:r>
+              <w:t>O preacher of righteousness.</w:t>
+            </w:r>
+          </w:p>
+        </w:tc>
+        <w:tc>
+          <w:tcPr>
+            <w:tcW w:w="1255" w:type="pct"/>
+          </w:tcPr>
+          <w:p>
+            <w:pPr>
+              <w:ind w:left="196" w:hanging="196"/>
+            </w:pPr>
+            <w:r>
+              <w:t>Zebulun and its region,</w:t>
+            </w:r>
+          </w:p>
+          <w:p>
+            <w:pPr>
+              <w:ind w:left="196" w:hanging="196"/>
+            </w:pPr>
+            <w:r>
+              <w:t>With the banks of the Jordan</w:t>
+            </w:r>
+          </w:p>
+          <w:p>
+            <w:pPr>
+              <w:ind w:left="196" w:hanging="196"/>
+            </w:pPr>
+            <w:r>
+              <w:t>Were filled with your voice,</w:t>
+            </w:r>
+          </w:p>
+          <w:p>
+            <w:pPr>
+              <w:ind w:left="196" w:hanging="196"/>
+            </w:pPr>
+            <w:r>
+              <w:t>O preacher of righteousness.</w:t>
+            </w:r>
           </w:p>
         </w:tc>
         <w:tc>
@@ -319,7 +668,23 @@
               <w:pStyle w:val="Coptic"/>
             </w:pPr>
             <w:r>
-              <w:t>Ⲏⲥⲁⲏ̀ⲁⲥ ⲁϥⲱϣ ⲉ̀ⲃⲟⲗ: ϧⲉⲛ ⲧⲉϥⲡ̀ⲣⲟⲫⲏⲧⲓⲁ ⲙ̀ⲙⲏⲓ: ϫⲉ ⲛ̀ⲑⲟⲕ ⲡⲉ ⲛ̀ϧ̀ⲣⲱⲟⲩ ⲉ̀ⲧⲱϣ ⲉ̀ⲃⲟⲗ: ϩⲓ ⲛⲓϣⲁϥⲉⲩ ϧⲉⲛ ⲟⲩⲙⲉⲑⲙⲏⲓ.</w:t>
+              <w:t>Ⲏⲥⲁⲏ̀ⲁⲥ ⲁ</w:t>
+            </w:r>
+            <w:proofErr w:type="spellStart"/>
+            <w:r>
+              <w:t>ϥⲱϣ</w:t>
+            </w:r>
+            <w:proofErr w:type="spellEnd"/>
+            <w:r>
+              <w:t xml:space="preserve"> ⲉ̀ⲃⲟⲗ: ϧⲉⲛ ⲧⲉϥⲡ̀ⲣⲟⲫⲏⲧⲓⲁ ⲙ̀ⲙⲏⲓ: ϫⲉ ⲛ̀ⲑⲟⲕ ⲡⲉ ⲛ̀ϧ̀ⲣⲱⲟⲩ ⲉ̀ⲧⲱϣ ⲉ̀ⲃⲟⲗ: ϩⲓ ⲛⲓ</w:t>
+            </w:r>
+            <w:proofErr w:type="spellStart"/>
+            <w:r>
+              <w:t>ϣⲁϥ</w:t>
+            </w:r>
+            <w:proofErr w:type="spellEnd"/>
+            <w:r>
+              <w:t>ⲉⲩ ϧⲉⲛ ⲟⲩⲙⲉⲑⲙⲏⲓ.</w:t>
             </w:r>
           </w:p>
         </w:tc>
@@ -327,13 +692,51 @@
           <w:tcPr>
             <w:tcW w:w="1242" w:type="pct"/>
           </w:tcPr>
-          <w:p/>
-        </w:tc>
-        <w:tc>
-          <w:tcPr>
-            <w:tcW w:w="1255" w:type="pct"/>
-          </w:tcPr>
-          <w:p/>
+          <w:p>
+            <w:r>
+              <w:t>Isaiah cries saying</w:t>
+            </w:r>
+          </w:p>
+          <w:p>
+            <w:r>
+              <w:t>In his true prophecy</w:t>
+            </w:r>
+          </w:p>
+          <w:p>
+            <w:r>
+              <w:t>You are the voice of the One calling</w:t>
+            </w:r>
+          </w:p>
+          <w:p>
+            <w:r>
+              <w:t>In the wilderness truly.</w:t>
+            </w:r>
+          </w:p>
+        </w:tc>
+        <w:tc>
+          <w:tcPr>
+            <w:tcW w:w="1255" w:type="pct"/>
+          </w:tcPr>
+          <w:p>
+            <w:r>
+              <w:t>With a true prophecy,</w:t>
+            </w:r>
+          </w:p>
+          <w:p>
+            <w:r>
+              <w:t>Isaiah cries out, saying,</w:t>
+            </w:r>
+          </w:p>
+          <w:p>
+            <w:r>
+              <w:t>“You are the voice of one</w:t>
+            </w:r>
+          </w:p>
+          <w:p>
+            <w:r>
+              <w:t>Crying out in the wilderness.”</w:t>
+            </w:r>
+          </w:p>
         </w:tc>
         <w:tc>
           <w:tcPr>
@@ -356,6 +759,7 @@
               <w:pStyle w:val="Coptic"/>
             </w:pPr>
             <w:r>
+              <w:lastRenderedPageBreak/>
               <w:t>Ⲑⲉⲗⲏⲗ ⲙ̀ⲫ̀ⲣⲏϯ ⲛ̀ϩⲁⲛϩⲓⲏⲃ: ⲱ̀ ⲡⲓⲒⲟⲣⲇⲁⲛⲏⲥ ⲛⲉⲙ ⲡⲉϥⲇ̀ⲣⲓⲙⲟⲥ: ϫⲉ ⲁϥⲓ̀ ϣⲁⲣⲟⲕ ⲛ̀ϫⲉ ⲛⲓϨⲓⲏⲃ: ⲫⲏⲉⲧⲱ̀ⲗⲓ ⲙ̀ⲫ̀ⲛⲟⲃⲓ ⲙ̀ⲡⲓⲕⲟⲥⲙⲟⲥ.</w:t>
             </w:r>
           </w:p>
@@ -364,22 +768,80 @@
           <w:tcPr>
             <w:tcW w:w="1242" w:type="pct"/>
           </w:tcPr>
+          <w:p>
+            <w:r>
+              <w:t>Rejoice</w:t>
+            </w:r>
+            <w:r>
+              <w:t xml:space="preserve"> like lambs</w:t>
+            </w:r>
+          </w:p>
+          <w:p>
+            <w:r>
+              <w:t>O Jordan and your wilderness</w:t>
+            </w:r>
+          </w:p>
+          <w:p>
+            <w:r>
+              <w:t>For unto you came the lamb</w:t>
+            </w:r>
+          </w:p>
           <w:p>
             <w:pPr>
               <w:rPr>
                 <w:rFonts w:ascii="Arial Unicode MS" w:eastAsia="Arial Unicode MS" w:hAnsi="Arial Unicode MS" w:cs="Arial Unicode MS"/>
               </w:rPr>
             </w:pPr>
-          </w:p>
-        </w:tc>
-        <w:tc>
-          <w:tcPr>
-            <w:tcW w:w="1255" w:type="pct"/>
-          </w:tcPr>
-          <w:p>
-            <w:pPr>
-              <w:ind w:left="196" w:hanging="196"/>
-            </w:pPr>
+            <w:r>
+              <w:t xml:space="preserve">Who lifts the sin of the </w:t>
+            </w:r>
+            <w:proofErr w:type="gramStart"/>
+            <w:r>
+              <w:t>world.</w:t>
+            </w:r>
+            <w:proofErr w:type="gramEnd"/>
+          </w:p>
+        </w:tc>
+        <w:tc>
+          <w:tcPr>
+            <w:tcW w:w="1255" w:type="pct"/>
+          </w:tcPr>
+          <w:p>
+            <w:pPr>
+              <w:ind w:left="196" w:hanging="196"/>
+            </w:pPr>
+            <w:r>
+              <w:t>Rejoice like lambs,</w:t>
+            </w:r>
+          </w:p>
+          <w:p>
+            <w:pPr>
+              <w:ind w:left="196" w:hanging="196"/>
+            </w:pPr>
+            <w:r>
+              <w:t>O Jordan and your wilderness,</w:t>
+            </w:r>
+          </w:p>
+          <w:p>
+            <w:pPr>
+              <w:ind w:left="196" w:hanging="196"/>
+            </w:pPr>
+            <w:r>
+              <w:t>For to you came the Lamb</w:t>
+            </w:r>
+          </w:p>
+          <w:p>
+            <w:pPr>
+              <w:ind w:left="196" w:hanging="196"/>
+            </w:pPr>
+            <w:r>
+              <w:t xml:space="preserve">Who lifts the sin of the </w:t>
+            </w:r>
+            <w:proofErr w:type="gramStart"/>
+            <w:r>
+              <w:t>world.</w:t>
+            </w:r>
+            <w:proofErr w:type="gramEnd"/>
           </w:p>
         </w:tc>
         <w:tc>
@@ -403,11 +865,23 @@
               <w:pStyle w:val="Coptic"/>
             </w:pPr>
             <w:r>
-              <w:t xml:space="preserve">Ⲓⲱⲁⲛⲛⲏⲥ ⲁϥϫⲟⲥ ϧⲉⲛ ⲟⲩⲧⲁϫⲣⲟ: </w:t>
-            </w:r>
-            <w:r>
-              <w:lastRenderedPageBreak/>
-              <w:t>ϧⲉⲛ ⲡⲓⲫ̀ⲧⲟⲟⲩ (ⲇ̄) ⲛ̀ⲉⲩⲁⲅⲅⲉⲗⲓⲟⲛ: ϫⲉ ⲁⲓϯⲱⲙⲥ ⲙ̀ⲡⲁⲞⲩⲣⲟ: ϧⲉⲛ ⲟⲩⲛⲓϣϯ ⲙ̀ⲙⲩⲥⲧⲏⲣⲓⲟⲛ.</w:t>
+              <w:t>Ⲓⲱⲁⲛⲛⲏⲥ ⲁ</w:t>
+            </w:r>
+            <w:proofErr w:type="spellStart"/>
+            <w:r>
+              <w:t>ϥϫ</w:t>
+            </w:r>
+            <w:proofErr w:type="spellEnd"/>
+            <w:r>
+              <w:t>ⲟⲥ ϧⲉⲛ ⲟⲩⲧⲁϫⲣⲟ: ϧⲉⲛ ⲡⲓⲫ̀ⲧⲟⲟⲩ (ⲇ̄) ⲛ̀ⲉⲩⲁⲅⲅⲉⲗⲓⲟⲛ: ϫⲉ ⲁⲓϯⲱⲙⲥ ⲙ̀ⲡⲁⲞⲩⲣⲟ: ϧⲉⲛ ⲟⲩⲛⲓ</w:t>
+            </w:r>
+            <w:proofErr w:type="spellStart"/>
+            <w:r>
+              <w:t>ϣϯ</w:t>
+            </w:r>
+            <w:proofErr w:type="spellEnd"/>
+            <w:r>
+              <w:t xml:space="preserve"> ⲙ̀ⲙⲩⲥⲧⲏⲣⲓⲟⲛ.</w:t>
             </w:r>
           </w:p>
         </w:tc>
@@ -415,16 +889,62 @@
           <w:tcPr>
             <w:tcW w:w="1242" w:type="pct"/>
           </w:tcPr>
-          <w:p/>
-        </w:tc>
-        <w:tc>
-          <w:tcPr>
-            <w:tcW w:w="1255" w:type="pct"/>
-          </w:tcPr>
-          <w:p>
-            <w:pPr>
-              <w:ind w:left="196" w:hanging="196"/>
-            </w:pPr>
+          <w:p>
+            <w:r>
+              <w:t>John said with confirmation</w:t>
+            </w:r>
+          </w:p>
+          <w:p>
+            <w:r>
+              <w:t>In the four gospels</w:t>
+            </w:r>
+          </w:p>
+          <w:p>
+            <w:r>
+              <w:t>I baptized my King</w:t>
+            </w:r>
+          </w:p>
+          <w:p>
+            <w:r>
+              <w:t>With a great mystery.</w:t>
+            </w:r>
+          </w:p>
+        </w:tc>
+        <w:tc>
+          <w:tcPr>
+            <w:tcW w:w="1255" w:type="pct"/>
+          </w:tcPr>
+          <w:p>
+            <w:pPr>
+              <w:ind w:left="196" w:hanging="196"/>
+            </w:pPr>
+            <w:r>
+              <w:t>John confirmed</w:t>
+            </w:r>
+          </w:p>
+          <w:p>
+            <w:pPr>
+              <w:ind w:left="196" w:hanging="196"/>
+            </w:pPr>
+            <w:r>
+              <w:t>In the four Gospels,</w:t>
+            </w:r>
+          </w:p>
+          <w:p>
+            <w:pPr>
+              <w:ind w:left="196" w:hanging="196"/>
+            </w:pPr>
+            <w:r>
+              <w:t>“I baptized my King</w:t>
+            </w:r>
+          </w:p>
+          <w:p>
+            <w:pPr>
+              <w:ind w:left="196" w:hanging="196"/>
+            </w:pPr>
+            <w:r>
+              <w:t>In a great mystery.</w:t>
+            </w:r>
           </w:p>
         </w:tc>
         <w:tc>
@@ -448,8 +968,39 @@
               <w:pStyle w:val="Coptic"/>
             </w:pPr>
             <w:r>
-              <w:lastRenderedPageBreak/>
-              <w:t>Ⲕⲉ ⲅⲁⲣ ⲉ̀ⲧⲁϥϣⲉ ⲉ̀ⲃⲟⲗϧⲉⲛ ⲡⲓⲙⲱⲟⲩ: ⲙⲉⲛⲉⲥⲁ ⲡⲉϥϫⲓⲛⲱⲙⲥ ⲉ̀ⲃⲟⲗ: ⲁⲕⲥⲱⲧⲉⲙ ⲉ̀ⲟⲩⲛⲓϣϯ ⲛ̀ϧ̀ⲣⲱⲟⲩ: ⲛ̀ⲧⲉ ⲫ̀Ⲓⲱⲧ ⲉϥⲱϣ ⲉ̀ⲃⲟⲗ.</w:t>
+              <w:t>Ⲕⲉ ⲅⲁⲣ ⲉ̀ⲧⲁ</w:t>
+            </w:r>
+            <w:proofErr w:type="spellStart"/>
+            <w:r>
+              <w:t>ϥϣ</w:t>
+            </w:r>
+            <w:proofErr w:type="spellEnd"/>
+            <w:r>
+              <w:t>ⲉ ⲉ̀ⲃⲟⲗϧⲉⲛ ⲡⲓⲙⲱⲟⲩ: ⲙⲉⲛⲉⲥⲁ ⲡⲉ</w:t>
+            </w:r>
+            <w:proofErr w:type="spellStart"/>
+            <w:r>
+              <w:t>ϥϫ</w:t>
+            </w:r>
+            <w:proofErr w:type="spellEnd"/>
+            <w:r>
+              <w:t>ⲓⲛⲱⲙⲥ ⲉ̀ⲃⲟⲗ: ⲁⲕⲥⲱⲧⲉⲙ ⲉ̀ⲟⲩⲛⲓ</w:t>
+            </w:r>
+            <w:proofErr w:type="spellStart"/>
+            <w:r>
+              <w:t>ϣϯ</w:t>
+            </w:r>
+            <w:proofErr w:type="spellEnd"/>
+            <w:r>
+              <w:t xml:space="preserve"> ⲛ̀ϧ̀ⲣⲱⲟⲩ: ⲛ̀ⲧⲉ ⲫ̀Ⲓⲱⲧ ⲉ</w:t>
+            </w:r>
+            <w:proofErr w:type="spellStart"/>
+            <w:r>
+              <w:t>ϥⲱϣ</w:t>
+            </w:r>
+            <w:proofErr w:type="spellEnd"/>
+            <w:r>
+              <w:t xml:space="preserve"> ⲉ̀ⲃⲟⲗ.</w:t>
             </w:r>
           </w:p>
         </w:tc>
@@ -457,16 +1008,62 @@
           <w:tcPr>
             <w:tcW w:w="1242" w:type="pct"/>
           </w:tcPr>
-          <w:p/>
-        </w:tc>
-        <w:tc>
-          <w:tcPr>
-            <w:tcW w:w="1255" w:type="pct"/>
-          </w:tcPr>
-          <w:p>
-            <w:pPr>
-              <w:ind w:left="196" w:hanging="196"/>
-            </w:pPr>
+          <w:p>
+            <w:r>
+              <w:t>When he ascended from the water</w:t>
+            </w:r>
+          </w:p>
+          <w:p>
+            <w:r>
+              <w:t>After His baptism</w:t>
+            </w:r>
+          </w:p>
+          <w:p>
+            <w:r>
+              <w:t>I heard a great voice</w:t>
+            </w:r>
+          </w:p>
+          <w:p>
+            <w:r>
+              <w:t>Of the Father saying.</w:t>
+            </w:r>
+          </w:p>
+        </w:tc>
+        <w:tc>
+          <w:tcPr>
+            <w:tcW w:w="1255" w:type="pct"/>
+          </w:tcPr>
+          <w:p>
+            <w:pPr>
+              <w:ind w:left="196" w:hanging="196"/>
+            </w:pPr>
+            <w:r>
+              <w:t>When he ascended from the water</w:t>
+            </w:r>
+          </w:p>
+          <w:p>
+            <w:pPr>
+              <w:ind w:left="196" w:hanging="196"/>
+            </w:pPr>
+            <w:r>
+              <w:t>After His baptism,</w:t>
+            </w:r>
+          </w:p>
+          <w:p>
+            <w:pPr>
+              <w:ind w:left="196" w:hanging="196"/>
+            </w:pPr>
+            <w:r>
+              <w:t>I hears a great voice,</w:t>
+            </w:r>
+          </w:p>
+          <w:p>
+            <w:pPr>
+              <w:ind w:left="196" w:hanging="196"/>
+            </w:pPr>
+            <w:r>
+              <w:t>The voice of the Father saying,</w:t>
+            </w:r>
           </w:p>
         </w:tc>
         <w:tc>
@@ -498,13 +1095,51 @@
           <w:tcPr>
             <w:tcW w:w="1242" w:type="pct"/>
           </w:tcPr>
-          <w:p/>
-        </w:tc>
-        <w:tc>
-          <w:tcPr>
-            <w:tcW w:w="1255" w:type="pct"/>
-          </w:tcPr>
-          <w:p/>
+          <w:p>
+            <w:r>
+              <w:t>This is my Beloved Son</w:t>
+            </w:r>
+          </w:p>
+          <w:p>
+            <w:r>
+              <w:t>In Whom I am pleased</w:t>
+            </w:r>
+          </w:p>
+          <w:p>
+            <w:r>
+              <w:t>And my first Son</w:t>
+            </w:r>
+          </w:p>
+          <w:p>
+            <w:r>
+              <w:t>Whom I spoke about.</w:t>
+            </w:r>
+          </w:p>
+        </w:tc>
+        <w:tc>
+          <w:tcPr>
+            <w:tcW w:w="1255" w:type="pct"/>
+          </w:tcPr>
+          <w:p>
+            <w:r>
+              <w:t>This is my Beloved Son</w:t>
+            </w:r>
+          </w:p>
+          <w:p>
+            <w:r>
+              <w:t>In Whom I am well pleased,</w:t>
+            </w:r>
+          </w:p>
+          <w:p>
+            <w:r>
+              <w:t>My Only-Begotten,</w:t>
+            </w:r>
+          </w:p>
+          <w:p>
+            <w:r>
+              <w:t>Whom I declared.”</w:t>
+            </w:r>
+          </w:p>
         </w:tc>
         <w:tc>
           <w:tcPr>
@@ -527,7 +1162,39 @@
               <w:pStyle w:val="Coptic"/>
             </w:pPr>
             <w:r>
-              <w:t>Ⲙⲁⲣⲉϥⲕⲓⲙ ⲛ̀ϫⲉ ⲫ̀ⲓⲟⲙ: ⲛ̀ⲧⲟⲩⲣⲁϣⲓ ⲛ̀ϫⲉ ⲛⲓⲙⲉϣϣⲟϯ: ϫⲉ Ⲡⲟ̄ⲥ̄ Ⲫϯ ⲛ̀ⲧⲉ ⲛⲓϫⲟⲙ: ⲁϥϣ̀ⲑⲉⲣⲧⲱⲣⲟⲩ ϧⲉⲛ ⲟⲩⲛⲓϣϯ ⲛ̀ϩⲟϯ.</w:t>
+              <w:t>Ⲙⲁⲣⲉϥⲕⲓⲙ ⲛ̀ϫⲉ ⲫ̀ⲓⲟⲙ: ⲛ̀ⲧⲟⲩⲣⲁϣⲓ ⲛ̀ϫⲉ ⲛⲓⲙⲉ</w:t>
+            </w:r>
+            <w:proofErr w:type="spellStart"/>
+            <w:r>
+              <w:t>ϣϣⲟϯ</w:t>
+            </w:r>
+            <w:proofErr w:type="spellEnd"/>
+            <w:r>
+              <w:t>: ϫⲉ Ⲡⲟ̄ⲥ̄ Ⲫϯ ⲛ̀ⲧⲉ ⲛⲓϫⲟⲙ: ⲁ</w:t>
+            </w:r>
+            <w:proofErr w:type="spellStart"/>
+            <w:r>
+              <w:t>ϥϣ</w:t>
+            </w:r>
+            <w:proofErr w:type="spellEnd"/>
+            <w:r>
+              <w:t>̀ⲑⲉⲣⲧⲱⲣⲟⲩ ϧⲉⲛ ⲟⲩⲛⲓ</w:t>
+            </w:r>
+            <w:proofErr w:type="spellStart"/>
+            <w:r>
+              <w:t>ϣϯ</w:t>
+            </w:r>
+            <w:proofErr w:type="spellEnd"/>
+            <w:r>
+              <w:t xml:space="preserve"> ⲛ̀</w:t>
+            </w:r>
+            <w:proofErr w:type="spellStart"/>
+            <w:r>
+              <w:t>ϩⲟϯ</w:t>
+            </w:r>
+            <w:proofErr w:type="spellEnd"/>
+            <w:r>
+              <w:t>.</w:t>
             </w:r>
           </w:p>
         </w:tc>
@@ -535,13 +1202,51 @@
           <w:tcPr>
             <w:tcW w:w="1242" w:type="pct"/>
           </w:tcPr>
-          <w:p/>
-        </w:tc>
-        <w:tc>
-          <w:tcPr>
-            <w:tcW w:w="1255" w:type="pct"/>
-          </w:tcPr>
-          <w:p/>
+          <w:p>
+            <w:r>
+              <w:t>May the sea move</w:t>
+            </w:r>
+          </w:p>
+          <w:p>
+            <w:r>
+              <w:t>And the fields rejoice</w:t>
+            </w:r>
+          </w:p>
+          <w:p>
+            <w:r>
+              <w:t>For the Lord God of powers</w:t>
+            </w:r>
+          </w:p>
+          <w:p>
+            <w:r>
+              <w:t>Frighten them with great fear.</w:t>
+            </w:r>
+          </w:p>
+        </w:tc>
+        <w:tc>
+          <w:tcPr>
+            <w:tcW w:w="1255" w:type="pct"/>
+          </w:tcPr>
+          <w:p>
+            <w:r>
+              <w:t>May the sea move,</w:t>
+            </w:r>
+          </w:p>
+          <w:p>
+            <w:r>
+              <w:t>And the fields rejoice,</w:t>
+            </w:r>
+          </w:p>
+          <w:p>
+            <w:r>
+              <w:t>Trembling before</w:t>
+            </w:r>
+          </w:p>
+          <w:p>
+            <w:r>
+              <w:t>The Lord God of powers.</w:t>
+            </w:r>
+          </w:p>
         </w:tc>
         <w:tc>
           <w:tcPr>
@@ -564,7 +1269,23 @@
               <w:pStyle w:val="Coptic"/>
             </w:pPr>
             <w:r>
-              <w:t>Ⲛⲓϣ̀ϣⲏⲛ ⲧⲏⲣⲟⲩ ⲛ̀ⲧⲉ ⲡⲓⲁϩϣ̀ϣⲏⲛ: ⲉⲩⲉ̀ⲣⲁϣⲓ ⲉⲩⲉ̀ⲑⲉⲗⲏⲗ: ⲉ̀ⲃⲟⲗ ϧⲁ ⲧ̀ϩⲏ ⲙ̀ⲡ̀ϩⲟ ⲙ̀ⲫⲏⲉⲑⲛⲏⲟⲩ: Ⲓⲏ̄ⲥ̄ ⲡ̀Ⲟⲩⲣⲟ ⲙ̀ⲡⲒⲥⲣⲁⲏⲗ.</w:t>
+              <w:t>Ⲛⲓ</w:t>
+            </w:r>
+            <w:proofErr w:type="spellStart"/>
+            <w:r>
+              <w:t>ϣ̀ϣ</w:t>
+            </w:r>
+            <w:proofErr w:type="spellEnd"/>
+            <w:r>
+              <w:t>ⲏⲛ ⲧⲏⲣⲟⲩ ⲛ̀ⲧⲉ ⲡⲓⲁ</w:t>
+            </w:r>
+            <w:proofErr w:type="spellStart"/>
+            <w:r>
+              <w:t>ϩϣ̀ϣ</w:t>
+            </w:r>
+            <w:proofErr w:type="spellEnd"/>
+            <w:r>
+              <w:t>ⲏⲛ: ⲉⲩⲉ̀ⲣⲁϣⲓ ⲉⲩⲉ̀ⲑⲉⲗⲏⲗ: ⲉ̀ⲃⲟⲗ ϧⲁ ⲧ̀ϩⲏ ⲙ̀ⲡ̀ϩⲟ ⲙ̀ⲫⲏⲉⲑⲛⲏⲟⲩ: Ⲓⲏ̄ⲥ̄ ⲡ̀Ⲟⲩⲣⲟ ⲙ̀ⲡⲒⲥⲣⲁⲏⲗ.</w:t>
             </w:r>
           </w:p>
         </w:tc>
@@ -572,16 +1293,62 @@
           <w:tcPr>
             <w:tcW w:w="1242" w:type="pct"/>
           </w:tcPr>
-          <w:p/>
-        </w:tc>
-        <w:tc>
-          <w:tcPr>
-            <w:tcW w:w="1255" w:type="pct"/>
-          </w:tcPr>
-          <w:p>
-            <w:pPr>
-              <w:ind w:left="196" w:hanging="196"/>
-            </w:pPr>
+          <w:p>
+            <w:r>
+              <w:t>All trees and fields</w:t>
+            </w:r>
+          </w:p>
+          <w:p>
+            <w:r>
+              <w:t xml:space="preserve">Rejoice and exalt </w:t>
+            </w:r>
+          </w:p>
+          <w:p>
+            <w:r>
+              <w:t>Before the Face</w:t>
+            </w:r>
+          </w:p>
+          <w:p>
+            <w:r>
+              <w:t>Of Jesus, King of Israel.</w:t>
+            </w:r>
+          </w:p>
+        </w:tc>
+        <w:tc>
+          <w:tcPr>
+            <w:tcW w:w="1255" w:type="pct"/>
+          </w:tcPr>
+          <w:p>
+            <w:pPr>
+              <w:ind w:left="196" w:hanging="196"/>
+            </w:pPr>
+            <w:r>
+              <w:t>All trees and fields</w:t>
+            </w:r>
+          </w:p>
+          <w:p>
+            <w:pPr>
+              <w:ind w:left="196" w:hanging="196"/>
+            </w:pPr>
+            <w:r>
+              <w:t>Rejoice, and exalt</w:t>
+            </w:r>
+          </w:p>
+          <w:p>
+            <w:pPr>
+              <w:ind w:left="196" w:hanging="196"/>
+            </w:pPr>
+            <w:r>
+              <w:t>Before the Face of Jesus,</w:t>
+            </w:r>
+          </w:p>
+          <w:p>
+            <w:pPr>
+              <w:ind w:left="196" w:hanging="196"/>
+            </w:pPr>
+            <w:r>
+              <w:t>King of Israel.</w:t>
+            </w:r>
           </w:p>
         </w:tc>
         <w:tc>
@@ -605,7 +1372,23 @@
               <w:pStyle w:val="Coptic"/>
             </w:pPr>
             <w:r>
-              <w:t>Ⲝⲙⲁⲣⲱⲟⲩⲧ ⲱ̀ ⲡⲉⲛⲚⲏⲃ Ⲡⲭ̄ⲥ̄: ⲡ̀Ϣⲏⲣⲓ ⲙ̀ⲙⲟⲛⲟⲅⲉⲛⲏⲥ: ⲫⲏⲉ̀ⲧⲁϥϭⲓⲥⲁⲣⲝ ϧⲉⲛ ϯⲠⲁⲣⲑⲉⲛⲟⲥ: ⲟⲩⲟϩ ⲁϥϭⲓⲱⲙⲥ ϧⲉⲛ ⲡⲓⲞⲟⲣⲇⲁⲛⲏⲥ.</w:t>
+              <w:t>Ⲝⲙⲁⲣⲱⲟⲩⲧ ⲱ̀ ⲡⲉⲛⲚⲏⲃ Ⲡⲭ̄ⲥ̄: ⲡ̀Ϣⲏⲣⲓ ⲙ̀ⲙⲟⲛⲟⲅⲉⲛⲏⲥ: ⲫⲏⲉ̀ⲧⲁ</w:t>
+            </w:r>
+            <w:proofErr w:type="spellStart"/>
+            <w:r>
+              <w:t>ϥϭ</w:t>
+            </w:r>
+            <w:proofErr w:type="spellEnd"/>
+            <w:r>
+              <w:t>ⲓⲥⲁⲣⲝ ϧⲉⲛ ϯⲠⲁⲣⲑⲉⲛⲟⲥ: ⲟⲩⲟϩ ⲁ</w:t>
+            </w:r>
+            <w:proofErr w:type="spellStart"/>
+            <w:r>
+              <w:t>ϥϭ</w:t>
+            </w:r>
+            <w:proofErr w:type="spellEnd"/>
+            <w:r>
+              <w:t>ⲓⲱⲙⲥ ϧⲉⲛ ⲡⲓⲞⲟⲣⲇⲁⲛⲏⲥ.</w:t>
             </w:r>
           </w:p>
         </w:tc>
@@ -613,16 +1396,70 @@
           <w:tcPr>
             <w:tcW w:w="1242" w:type="pct"/>
           </w:tcPr>
-          <w:p/>
-        </w:tc>
-        <w:tc>
-          <w:tcPr>
-            <w:tcW w:w="1255" w:type="pct"/>
-          </w:tcPr>
-          <w:p>
-            <w:pPr>
-              <w:ind w:left="196" w:hanging="196"/>
-            </w:pPr>
+          <w:p>
+            <w:r>
+              <w:t>You are blessed, O Christ our Master</w:t>
+            </w:r>
+          </w:p>
+          <w:p>
+            <w:r>
+              <w:t>The only-begotten Son</w:t>
+            </w:r>
+          </w:p>
+          <w:p>
+            <w:r>
+              <w:t>Who was incarnate of the Virgin</w:t>
+            </w:r>
+          </w:p>
+          <w:p>
+            <w:r>
+              <w:t>And was baptized in the Jordan.</w:t>
+            </w:r>
+          </w:p>
+        </w:tc>
+        <w:tc>
+          <w:tcPr>
+            <w:tcW w:w="1255" w:type="pct"/>
+          </w:tcPr>
+          <w:p>
+            <w:pPr>
+              <w:ind w:left="196" w:hanging="196"/>
+            </w:pPr>
+            <w:r>
+              <w:t>Blessed are You, O Christ our Master,</w:t>
+            </w:r>
+          </w:p>
+          <w:p>
+            <w:pPr>
+              <w:ind w:left="196" w:hanging="196"/>
+            </w:pPr>
+            <w:r>
+              <w:t>The Only-Begotten Son,</w:t>
+            </w:r>
+          </w:p>
+          <w:p>
+            <w:pPr>
+              <w:ind w:left="196" w:hanging="196"/>
+            </w:pPr>
+            <w:r>
+              <w:t>Who was incarnate of the Virgin</w:t>
+            </w:r>
+          </w:p>
+          <w:p>
+            <w:pPr>
+              <w:ind w:left="196" w:hanging="196"/>
+            </w:pPr>
+            <w:r>
+              <w:t xml:space="preserve">And </w:t>
+            </w:r>
+            <w:proofErr w:type="spellStart"/>
+            <w:r>
+              <w:t>baptised</w:t>
+            </w:r>
+            <w:proofErr w:type="spellEnd"/>
+            <w:r>
+              <w:t xml:space="preserve"> in the Jordan.</w:t>
+            </w:r>
           </w:p>
         </w:tc>
         <w:tc>
@@ -646,7 +1483,11 @@
               <w:pStyle w:val="Coptic"/>
             </w:pPr>
             <w:r>
-              <w:t>Ⲟⲩⲱ̀ⲟⲩ ⲛⲁⲕ ϧⲉⲛ ⲟⲩϣⲉⲡϩ̀ⲙⲟⲧ: ⲱ̀ ⲡⲉⲛⲚⲟⲩϯ ⲛ̀ⲁ̀ⲅⲁⲑⲟⲥ: ϫⲉ ⲁⲕϯ ⲛⲁⲛ ⲙ̀ⲡⲉⲕϩ̀ⲙⲟⲧ: ⲛ̀ⲧⲉ ϯⲙⲉⲧⲉ̀ⲗⲉⲩⲑⲉⲣⲟⲥ.</w:t>
+              <w:t xml:space="preserve">Ⲟⲩⲱ̀ⲟⲩ ⲛⲁⲕ ϧⲉⲛ ⲟⲩϣⲉⲡϩ̀ⲙⲟⲧ: ⲱ̀ ⲡⲉⲛⲚⲟⲩϯ ⲛ̀ⲁ̀ⲅⲁⲑⲟⲥ: ϫⲉ ⲁⲕϯ ⲛⲁⲛ ⲙ̀ⲡⲉⲕϩ̀ⲙⲟⲧ: ⲛ̀ⲧⲉ </w:t>
+            </w:r>
+            <w:r>
+              <w:lastRenderedPageBreak/>
+              <w:t>ϯⲙⲉⲧⲉ̀ⲗⲉⲩⲑⲉⲣⲟⲥ.</w:t>
             </w:r>
           </w:p>
         </w:tc>
@@ -654,16 +1495,88 @@
           <w:tcPr>
             <w:tcW w:w="1242" w:type="pct"/>
           </w:tcPr>
-          <w:p/>
-        </w:tc>
-        <w:tc>
-          <w:tcPr>
-            <w:tcW w:w="1255" w:type="pct"/>
-          </w:tcPr>
-          <w:p>
-            <w:pPr>
-              <w:ind w:left="196" w:hanging="196"/>
-            </w:pPr>
+          <w:p>
+            <w:r>
+              <w:lastRenderedPageBreak/>
+              <w:t>We glorify You with thanksgiving</w:t>
+            </w:r>
+          </w:p>
+          <w:p>
+            <w:r>
+              <w:t>O our good God</w:t>
+            </w:r>
+          </w:p>
+          <w:p>
+            <w:r>
+              <w:lastRenderedPageBreak/>
+              <w:t>For you granted us Your grace</w:t>
+            </w:r>
+          </w:p>
+          <w:p>
+            <w:r>
+              <w:t>Of liberty.</w:t>
+            </w:r>
+          </w:p>
+        </w:tc>
+        <w:tc>
+          <w:tcPr>
+            <w:tcW w:w="1255" w:type="pct"/>
+          </w:tcPr>
+          <w:p>
+            <w:pPr>
+              <w:ind w:left="196" w:hanging="196"/>
+            </w:pPr>
+            <w:r>
+              <w:lastRenderedPageBreak/>
+              <w:t>We glorify You with thanksgiving,</w:t>
+            </w:r>
+          </w:p>
+          <w:p>
+            <w:pPr>
+              <w:ind w:left="196" w:hanging="196"/>
+            </w:pPr>
+            <w:r>
+              <w:t xml:space="preserve">O our good </w:t>
+            </w:r>
+            <w:proofErr w:type="spellStart"/>
+            <w:r>
+              <w:t>Good</w:t>
+            </w:r>
+            <w:proofErr w:type="spellEnd"/>
+            <w:r>
+              <w:t>,</w:t>
+            </w:r>
+          </w:p>
+          <w:p>
+            <w:pPr>
+              <w:ind w:left="196" w:hanging="196"/>
+            </w:pPr>
+            <w:r>
+              <w:lastRenderedPageBreak/>
+              <w:t>For you granted us Your grace</w:t>
+            </w:r>
+          </w:p>
+          <w:p>
+            <w:pPr>
+              <w:ind w:left="196" w:hanging="196"/>
+            </w:pPr>
+            <w:r>
+              <w:t xml:space="preserve">Of </w:t>
+            </w:r>
+            <w:commentRangeStart w:id="0"/>
+            <w:r>
+              <w:t>liberty</w:t>
+            </w:r>
+            <w:commentRangeEnd w:id="0"/>
+            <w:r>
+              <w:rPr>
+                <w:rStyle w:val="CommentReference"/>
+              </w:rPr>
+              <w:commentReference w:id="0"/>
+            </w:r>
+            <w:r>
+              <w:t>.</w:t>
+            </w:r>
           </w:p>
         </w:tc>
         <w:tc>
@@ -687,7 +1600,16 @@
               <w:pStyle w:val="Coptic"/>
             </w:pPr>
             <w:r>
-              <w:t>Ⲡⲓⲡ̀ⲛⲉⲩⲙⲁ ⲛ̀ⲧⲉ ϯⲙⲉⲑⲙⲏⲓ: ⲁϥⲓ̀ ⲙ̀ⲫ̀ⲡⲏϯ ⲛ̀ⲟⲩϭⲣⲟⲙⲡⲓ: ⲟⲩⲟϩ ⲁϥⲟ̀ϩⲓ ϧⲉⲛ ⲟⲩⲙⲉⲑⲑⲙⲏⲓ: ⲉ̀ϫⲉⲛ ⲫⲏⲉ̀ⲧⲁϥϭⲓ ⲛ̀ⲧⲉⲛⲙⲟⲣⲫⲏ.</w:t>
+              <w:lastRenderedPageBreak/>
+              <w:t>Ⲡⲓⲡ̀ⲛⲉⲩⲙⲁ ⲛ̀ⲧⲉ ϯⲙⲉⲑⲙⲏⲓ: ⲁϥⲓ̀ ⲙ̀ⲫ̀ⲡⲏϯ ⲛ̀ⲟⲩϭⲣⲟⲙⲡⲓ: ⲟⲩⲟϩ ⲁϥⲟ̀ϩⲓ ϧⲉⲛ ⲟⲩⲙⲉⲑⲑⲙⲏⲓ: ⲉ̀ϫⲉⲛ ⲫⲏⲉ̀ⲧⲁ</w:t>
+            </w:r>
+            <w:proofErr w:type="spellStart"/>
+            <w:r>
+              <w:t>ϥϭ</w:t>
+            </w:r>
+            <w:proofErr w:type="spellEnd"/>
+            <w:r>
+              <w:t>ⲓ ⲛ̀ⲧⲉⲛⲙⲟⲣⲫⲏ.</w:t>
             </w:r>
           </w:p>
         </w:tc>
@@ -695,16 +1617,62 @@
           <w:tcPr>
             <w:tcW w:w="1242" w:type="pct"/>
           </w:tcPr>
-          <w:p/>
-        </w:tc>
-        <w:tc>
-          <w:tcPr>
-            <w:tcW w:w="1255" w:type="pct"/>
-          </w:tcPr>
-          <w:p>
-            <w:pPr>
-              <w:ind w:left="196" w:hanging="196"/>
-            </w:pPr>
+          <w:p>
+            <w:r>
+              <w:t>The Spirit of Truth</w:t>
+            </w:r>
+          </w:p>
+          <w:p>
+            <w:r>
+              <w:t>Came like a dove</w:t>
+            </w:r>
+          </w:p>
+          <w:p>
+            <w:r>
+              <w:t>And truly stood upon</w:t>
+            </w:r>
+          </w:p>
+          <w:p>
+            <w:r>
+              <w:t>He who took our form.</w:t>
+            </w:r>
+          </w:p>
+        </w:tc>
+        <w:tc>
+          <w:tcPr>
+            <w:tcW w:w="1255" w:type="pct"/>
+          </w:tcPr>
+          <w:p>
+            <w:pPr>
+              <w:ind w:left="196" w:hanging="196"/>
+            </w:pPr>
+            <w:r>
+              <w:t>The Spirit of Truth,</w:t>
+            </w:r>
+          </w:p>
+          <w:p>
+            <w:pPr>
+              <w:ind w:left="196" w:hanging="196"/>
+            </w:pPr>
+            <w:r>
+              <w:t>Came in the likeness of a dove,</w:t>
+            </w:r>
+          </w:p>
+          <w:p>
+            <w:pPr>
+              <w:ind w:left="196" w:hanging="196"/>
+            </w:pPr>
+            <w:r>
+              <w:t>And truly rested upon</w:t>
+            </w:r>
+          </w:p>
+          <w:p>
+            <w:pPr>
+              <w:ind w:left="196" w:hanging="196"/>
+            </w:pPr>
+            <w:r>
+              <w:t>He who took our form.</w:t>
+            </w:r>
           </w:p>
         </w:tc>
         <w:tc>
@@ -728,11 +1696,7 @@
               <w:pStyle w:val="Coptic"/>
             </w:pPr>
             <w:r>
-              <w:t xml:space="preserve">Ⲣⲱⲟⲩ ⲛ̀ⲛⲓⲡ̀ⲣⲟⲫⲏⲧⲏⲥ ⲛ̀ⲑ̀ⲙⲏⲓ: </w:t>
-            </w:r>
-            <w:r>
-              <w:lastRenderedPageBreak/>
-              <w:t>ⲁⲩⲥⲁϫⲓ ϧⲉⲛ ⲟⲩⲡⲁⲣⲣⲏⲫⲓⲁ: ϫⲉ Ⲡⲟ̄ⲥ̄ ⲛⲁϧⲓⲱⲙⲥ ϧⲉⲛ ⲟⲩⲙⲉⲑⲙⲏⲓ: ⲟⲩⲟϧ ⲛ̀ⲧⲉϥⲓⲱⲓ ⲛ̀ⲛⲉⲛⲁ̀ⲛⲟⲙⲓⲁ.</w:t>
+              <w:t>Ⲣⲱⲟⲩ ⲛ̀ⲛⲓⲡ̀ⲣⲟⲫⲏⲧⲏⲥ ⲛ̀ⲑ̀ⲙⲏⲓ: ⲁⲩⲥⲁϫⲓ ϧⲉⲛ ⲟⲩⲡⲁⲣⲣⲏⲫⲓⲁ: ϫⲉ Ⲡⲟ̄ⲥ̄ ⲛⲁϧⲓⲱⲙⲥ ϧⲉⲛ ⲟⲩⲙⲉⲑⲙⲏⲓ: ⲟⲩⲟϧ ⲛ̀ⲧⲉϥⲓⲱⲓ ⲛ̀ⲛⲉⲛⲁ̀ⲛⲟⲙⲓⲁ.</w:t>
             </w:r>
           </w:p>
         </w:tc>
@@ -740,16 +1704,73 @@
           <w:tcPr>
             <w:tcW w:w="1242" w:type="pct"/>
           </w:tcPr>
-          <w:p/>
-        </w:tc>
-        <w:tc>
-          <w:tcPr>
-            <w:tcW w:w="1255" w:type="pct"/>
-          </w:tcPr>
-          <w:p>
-            <w:pPr>
-              <w:ind w:left="196" w:hanging="196"/>
-            </w:pPr>
+          <w:p>
+            <w:r>
+              <w:t>The mouth of the righteous prophets</w:t>
+            </w:r>
+          </w:p>
+          <w:p>
+            <w:r>
+              <w:t>Spoke openly</w:t>
+            </w:r>
+          </w:p>
+          <w:p>
+            <w:r>
+              <w:t>That the Lord will be baptized</w:t>
+            </w:r>
+          </w:p>
+          <w:p>
+            <w:r>
+              <w:t>In truth and was</w:t>
+            </w:r>
+            <w:r>
+              <w:t>h</w:t>
+            </w:r>
+            <w:r>
+              <w:t xml:space="preserve"> our sins.</w:t>
+            </w:r>
+          </w:p>
+        </w:tc>
+        <w:tc>
+          <w:tcPr>
+            <w:tcW w:w="1255" w:type="pct"/>
+          </w:tcPr>
+          <w:p>
+            <w:pPr>
+              <w:ind w:left="196" w:hanging="196"/>
+            </w:pPr>
+            <w:r>
+              <w:t>The lips of the righteous prophets</w:t>
+            </w:r>
+          </w:p>
+          <w:p>
+            <w:pPr>
+              <w:ind w:left="196" w:hanging="196"/>
+            </w:pPr>
+            <w:r>
+              <w:t>Spoke openly, saying,</w:t>
+            </w:r>
+          </w:p>
+          <w:p>
+            <w:pPr>
+              <w:ind w:left="196" w:hanging="196"/>
+            </w:pPr>
+            <w:r>
+              <w:t>“The Lord will in truth be</w:t>
+            </w:r>
+          </w:p>
+          <w:p>
+            <w:pPr>
+              <w:ind w:left="196" w:hanging="196"/>
+            </w:pPr>
+            <w:proofErr w:type="spellStart"/>
+            <w:r>
+              <w:t>Baptised</w:t>
+            </w:r>
+            <w:proofErr w:type="spellEnd"/>
+            <w:r>
+              <w:t xml:space="preserve"> and wash away our sins.”</w:t>
+            </w:r>
           </w:p>
         </w:tc>
         <w:tc>
@@ -773,7 +1794,6 @@
               <w:pStyle w:val="Coptic"/>
             </w:pPr>
             <w:r>
-              <w:lastRenderedPageBreak/>
               <w:t>Ⲥⲟⲙⲥ ⲟⲩⲟϩ ⲙⲁⲓⲁ̀ⲧⲉⲛⲑⲏⲛⲟⲩ: ϧⲉⲛ ⲛⲁⲓⲙⲩⲥⲧⲏⲣⲓⲟⲛ ⲉⲧϩⲏⲡ: ⲛ̀ⲧⲉⲧⲉⲛⲛⲁⲩ ⲉ̀ⲡⲁⲓⲡ̀ⲣⲟⲇⲣⲟⲙⲟⲥ: ⲉϥⲉⲣⲙⲉⲑⲣⲉ ϧⲁ ⲡⲓϨⲓⲏⲃ.</w:t>
             </w:r>
           </w:p>
@@ -782,16 +1802,62 @@
           <w:tcPr>
             <w:tcW w:w="1242" w:type="pct"/>
           </w:tcPr>
-          <w:p/>
-        </w:tc>
-        <w:tc>
-          <w:tcPr>
-            <w:tcW w:w="1255" w:type="pct"/>
-          </w:tcPr>
-          <w:p>
-            <w:pPr>
-              <w:ind w:left="196" w:hanging="196"/>
-            </w:pPr>
+          <w:p>
+            <w:r>
+              <w:t>Look and contemplate</w:t>
+            </w:r>
+          </w:p>
+          <w:p>
+            <w:r>
+              <w:t>On these hidden mysteries</w:t>
+            </w:r>
+          </w:p>
+          <w:p>
+            <w:r>
+              <w:t>To see the forerunner</w:t>
+            </w:r>
+          </w:p>
+          <w:p>
+            <w:r>
+              <w:t>Witness about the Lamb.</w:t>
+            </w:r>
+          </w:p>
+        </w:tc>
+        <w:tc>
+          <w:tcPr>
+            <w:tcW w:w="1255" w:type="pct"/>
+          </w:tcPr>
+          <w:p>
+            <w:pPr>
+              <w:ind w:left="196" w:hanging="196"/>
+            </w:pPr>
+            <w:r>
+              <w:t>Look and contemplate</w:t>
+            </w:r>
+          </w:p>
+          <w:p>
+            <w:pPr>
+              <w:ind w:left="196" w:hanging="196"/>
+            </w:pPr>
+            <w:r>
+              <w:t>On these hidden mysteries,</w:t>
+            </w:r>
+          </w:p>
+          <w:p>
+            <w:pPr>
+              <w:ind w:left="196" w:hanging="196"/>
+            </w:pPr>
+            <w:r>
+              <w:t>See the forerunner’s</w:t>
+            </w:r>
+          </w:p>
+          <w:p>
+            <w:pPr>
+              <w:ind w:left="196" w:hanging="196"/>
+            </w:pPr>
+            <w:r>
+              <w:t>Witness of the Lamb.</w:t>
+            </w:r>
           </w:p>
         </w:tc>
         <w:tc>
@@ -823,13 +1889,51 @@
           <w:tcPr>
             <w:tcW w:w="1242" w:type="pct"/>
           </w:tcPr>
-          <w:p/>
-        </w:tc>
-        <w:tc>
-          <w:tcPr>
-            <w:tcW w:w="1255" w:type="pct"/>
-          </w:tcPr>
-          <w:p/>
+          <w:p>
+            <w:r>
+              <w:t>This is the Lamb of God</w:t>
+            </w:r>
+          </w:p>
+          <w:p>
+            <w:r>
+              <w:t>Who takes away the sin of the world</w:t>
+            </w:r>
+          </w:p>
+          <w:p>
+            <w:r>
+              <w:t>Who brought a trumpet of salvation</w:t>
+            </w:r>
+          </w:p>
+          <w:p>
+            <w:r>
+              <w:t>In order to save His people.</w:t>
+            </w:r>
+          </w:p>
+        </w:tc>
+        <w:tc>
+          <w:tcPr>
+            <w:tcW w:w="1255" w:type="pct"/>
+          </w:tcPr>
+          <w:p>
+            <w:r>
+              <w:t>This is the Lamb of God</w:t>
+            </w:r>
+          </w:p>
+          <w:p>
+            <w:r>
+              <w:t>Who takes away the sin of the world,</w:t>
+            </w:r>
+          </w:p>
+          <w:p>
+            <w:r>
+              <w:t>Who brought a trumpet of salvation</w:t>
+            </w:r>
+          </w:p>
+          <w:p>
+            <w:r>
+              <w:t>In order to save His people.</w:t>
+            </w:r>
+          </w:p>
         </w:tc>
         <w:tc>
           <w:tcPr>
@@ -860,16 +1964,65 @@
           <w:tcPr>
             <w:tcW w:w="1242" w:type="pct"/>
           </w:tcPr>
-          <w:p/>
-        </w:tc>
-        <w:tc>
-          <w:tcPr>
-            <w:tcW w:w="1255" w:type="pct"/>
-          </w:tcPr>
-          <w:p>
-            <w:pPr>
-              <w:ind w:left="196" w:hanging="196"/>
-            </w:pPr>
+          <w:p>
+            <w:r>
+              <w:t>The Son of God appeared</w:t>
+            </w:r>
+          </w:p>
+          <w:p>
+            <w:r>
+              <w:t>In the land of the Jordan</w:t>
+            </w:r>
+          </w:p>
+          <w:p>
+            <w:r>
+              <w:t>And loosened the paralyzed</w:t>
+            </w:r>
+          </w:p>
+          <w:p>
+            <w:r>
+              <w:t>And confirmed them after their weakness.</w:t>
+            </w:r>
+          </w:p>
+        </w:tc>
+        <w:tc>
+          <w:tcPr>
+            <w:tcW w:w="1255" w:type="pct"/>
+          </w:tcPr>
+          <w:p>
+            <w:pPr>
+              <w:ind w:left="196" w:hanging="196"/>
+            </w:pPr>
+            <w:r>
+              <w:t xml:space="preserve">The Son of God </w:t>
+            </w:r>
+            <w:r>
+              <w:t>shined forth</w:t>
+            </w:r>
+          </w:p>
+          <w:p>
+            <w:pPr>
+              <w:ind w:left="196" w:hanging="196"/>
+            </w:pPr>
+            <w:r>
+              <w:t>In the lands around the Jordan,</w:t>
+            </w:r>
+          </w:p>
+          <w:p>
+            <w:pPr>
+              <w:ind w:left="196" w:hanging="196"/>
+            </w:pPr>
+            <w:r>
+              <w:t>And loosened the paralyzed,</w:t>
+            </w:r>
+          </w:p>
+          <w:p>
+            <w:pPr>
+              <w:ind w:left="196" w:hanging="196"/>
+            </w:pPr>
+            <w:r>
+              <w:t>And made them firm after weakness.</w:t>
+            </w:r>
           </w:p>
         </w:tc>
         <w:tc>
@@ -901,16 +2054,62 @@
           <w:tcPr>
             <w:tcW w:w="1242" w:type="pct"/>
           </w:tcPr>
-          <w:p/>
-        </w:tc>
-        <w:tc>
-          <w:tcPr>
-            <w:tcW w:w="1255" w:type="pct"/>
-          </w:tcPr>
-          <w:p>
-            <w:pPr>
-              <w:ind w:left="196" w:hanging="196"/>
-            </w:pPr>
+          <w:p>
+            <w:r>
+              <w:t>The sea saw and retreated</w:t>
+            </w:r>
+          </w:p>
+          <w:p>
+            <w:r>
+              <w:t>The Jordan moved back quickly</w:t>
+            </w:r>
+          </w:p>
+          <w:p>
+            <w:r>
+              <w:t>Why did you retreat O sea</w:t>
+            </w:r>
+          </w:p>
+          <w:p>
+            <w:r>
+              <w:t>Form the left to the right?</w:t>
+            </w:r>
+          </w:p>
+        </w:tc>
+        <w:tc>
+          <w:tcPr>
+            <w:tcW w:w="1255" w:type="pct"/>
+          </w:tcPr>
+          <w:p>
+            <w:pPr>
+              <w:ind w:left="196" w:hanging="196"/>
+            </w:pPr>
+            <w:r>
+              <w:t>The sea retreated;</w:t>
+            </w:r>
+          </w:p>
+          <w:p>
+            <w:pPr>
+              <w:ind w:left="196" w:hanging="196"/>
+            </w:pPr>
+            <w:r>
+              <w:t>The Jordan reversed course with haste.</w:t>
+            </w:r>
+          </w:p>
+          <w:p>
+            <w:pPr>
+              <w:ind w:left="196" w:hanging="196"/>
+            </w:pPr>
+            <w:r>
+              <w:t>Why did you retreat O sea,</w:t>
+            </w:r>
+          </w:p>
+          <w:p>
+            <w:pPr>
+              <w:ind w:left="196" w:hanging="196"/>
+            </w:pPr>
+            <w:r>
+              <w:t>From side to side?</w:t>
+            </w:r>
           </w:p>
         </w:tc>
         <w:tc>
@@ -934,7 +2133,27 @@
               <w:pStyle w:val="Coptic"/>
             </w:pPr>
             <w:r>
-              <w:t>Ⲭⲱⲗⲉⲙ ⲁ̀ⲙⲟⲩ ⲉ̀ⲃⲟⲗϧⲉⲛ ⲛⲓⲙⲱⲟⲩ: ⲁ̀ⲣⲓⲟⲩⲓ̀ ⲛⲉⲙⲁⲛ ⲕⲁⲧⲁ ⲡⲉⲕⲥⲁϫⲓ: ⲙⲁϣⲉⲛⲁⲕ ⲉ̀ⲡ̀ϣⲱⲓ ϩⲓϫⲉⲛ ⲡⲓⲧⲱⲟⲩ: ⲛ̀ⲧⲉⲕⲕⲱⲣϥ ⲛ̀ⲧ̀ϫⲟⲙ ⲛ̀ⲡⲓϫⲁϫⲓ.</w:t>
+              <w:t xml:space="preserve">Ⲭⲱⲗⲉⲙ ⲁ̀ⲙⲟⲩ ⲉ̀ⲃⲟⲗϧⲉⲛ ⲛⲓⲙⲱⲟⲩ: ⲁ̀ⲣⲓⲟⲩⲓ̀ ⲛⲉⲙⲁⲛ ⲕⲁⲧⲁ </w:t>
+            </w:r>
+            <w:r>
+              <w:lastRenderedPageBreak/>
+              <w:t xml:space="preserve">ⲡⲉⲕⲥⲁϫⲓ: ⲙⲁϣⲉⲛⲁⲕ ⲉ̀ⲡ̀ϣⲱⲓ </w:t>
+            </w:r>
+            <w:proofErr w:type="spellStart"/>
+            <w:r>
+              <w:t>ϩⲓϫ</w:t>
+            </w:r>
+            <w:proofErr w:type="spellEnd"/>
+            <w:r>
+              <w:t>ⲉⲛ ⲡⲓⲧⲱⲟⲩ: ⲛ̀ⲧⲉⲕⲕⲱⲣϥ ⲛ̀ⲧ̀ϫⲟⲙ ⲛ̀ⲡⲓ</w:t>
+            </w:r>
+            <w:proofErr w:type="spellStart"/>
+            <w:r>
+              <w:t>ϫⲁϫ</w:t>
+            </w:r>
+            <w:proofErr w:type="spellEnd"/>
+            <w:r>
+              <w:t>ⲓ.</w:t>
             </w:r>
           </w:p>
         </w:tc>
@@ -942,7 +2161,31 @@
           <w:tcPr>
             <w:tcW w:w="1242" w:type="pct"/>
           </w:tcPr>
-          <w:p/>
+          <w:p>
+            <w:r>
+              <w:lastRenderedPageBreak/>
+              <w:t>Arise out of the water</w:t>
+            </w:r>
+          </w:p>
+          <w:p>
+            <w:r>
+              <w:t xml:space="preserve">Do with us according to Your </w:t>
+            </w:r>
+            <w:r>
+              <w:lastRenderedPageBreak/>
+              <w:t>Word</w:t>
+            </w:r>
+          </w:p>
+          <w:p>
+            <w:r>
+              <w:t>Ascend to the mountain</w:t>
+            </w:r>
+          </w:p>
+          <w:p>
+            <w:r>
+              <w:t>To destroy the enemy’s power.</w:t>
+            </w:r>
+          </w:p>
         </w:tc>
         <w:tc>
           <w:tcPr>
@@ -955,6 +2198,44 @@
               </w:tabs>
               <w:ind w:left="196" w:hanging="196"/>
             </w:pPr>
+            <w:r>
+              <w:lastRenderedPageBreak/>
+              <w:t>Arise from the water and</w:t>
+            </w:r>
+          </w:p>
+          <w:p>
+            <w:pPr>
+              <w:tabs>
+                <w:tab w:val="left" w:pos="2040"/>
+              </w:tabs>
+              <w:ind w:left="196" w:hanging="196"/>
+            </w:pPr>
+            <w:r>
+              <w:t>Work according to Your Word,</w:t>
+            </w:r>
+          </w:p>
+          <w:p>
+            <w:pPr>
+              <w:tabs>
+                <w:tab w:val="left" w:pos="2040"/>
+              </w:tabs>
+              <w:ind w:left="196" w:hanging="196"/>
+            </w:pPr>
+            <w:r>
+              <w:lastRenderedPageBreak/>
+              <w:t>Ascend to the mountain</w:t>
+            </w:r>
+          </w:p>
+          <w:p>
+            <w:pPr>
+              <w:tabs>
+                <w:tab w:val="left" w:pos="2040"/>
+              </w:tabs>
+              <w:ind w:left="196" w:hanging="196"/>
+            </w:pPr>
+            <w:r>
+              <w:t>To destroy the enemy’s power.</w:t>
+            </w:r>
           </w:p>
         </w:tc>
         <w:tc>
@@ -978,6 +2259,7 @@
               <w:pStyle w:val="Coptic"/>
             </w:pPr>
             <w:r>
+              <w:lastRenderedPageBreak/>
               <w:t>Ⲯⲱⲧⲏⲣ ⲛ̀ⲧⲉ ⲛⲉⲛⲯⲩⲭⲏ: ⲙⲁⲧⲟⲩⲃⲟⲛ ⲉ̀ⲃⲟⲗϧⲉⲛ ⲛⲉⲛⲛⲟⲃⲓ: ϣⲟⲡ ⲉ̀ⲣⲟⲕ ⲛ̀ⲛⲉⲛⲉⲩⲭⲏ: ϧⲉⲛ ⲡⲉⲕⲛⲁⲓ ⲁ̀ⲣⲓⲡⲉⲛⲙⲉⲩⲓ̀.</w:t>
             </w:r>
           </w:p>
@@ -986,16 +2268,70 @@
           <w:tcPr>
             <w:tcW w:w="1242" w:type="pct"/>
           </w:tcPr>
-          <w:p/>
-        </w:tc>
-        <w:tc>
-          <w:tcPr>
-            <w:tcW w:w="1255" w:type="pct"/>
-          </w:tcPr>
-          <w:p>
-            <w:pPr>
-              <w:ind w:left="196" w:hanging="196"/>
-            </w:pPr>
+          <w:p>
+            <w:r>
+              <w:t>O Savior of our souls</w:t>
+            </w:r>
+          </w:p>
+          <w:p>
+            <w:r>
+              <w:t>Purify us from our sins</w:t>
+            </w:r>
+          </w:p>
+          <w:p>
+            <w:r>
+              <w:t>Accept to You our prayers</w:t>
+            </w:r>
+          </w:p>
+          <w:p>
+            <w:r>
+              <w:t>Remember us with Your mercy.</w:t>
+            </w:r>
+          </w:p>
+        </w:tc>
+        <w:tc>
+          <w:tcPr>
+            <w:tcW w:w="1255" w:type="pct"/>
+          </w:tcPr>
+          <w:p>
+            <w:pPr>
+              <w:ind w:left="196" w:hanging="196"/>
+            </w:pPr>
+            <w:r>
+              <w:t xml:space="preserve">O </w:t>
+            </w:r>
+            <w:proofErr w:type="spellStart"/>
+            <w:r>
+              <w:t>Saviour</w:t>
+            </w:r>
+            <w:proofErr w:type="spellEnd"/>
+            <w:r>
+              <w:t xml:space="preserve"> of our souls,</w:t>
+            </w:r>
+          </w:p>
+          <w:p>
+            <w:pPr>
+              <w:ind w:left="196" w:hanging="196"/>
+            </w:pPr>
+            <w:r>
+              <w:t>Purify us from our sins,</w:t>
+            </w:r>
+          </w:p>
+          <w:p>
+            <w:pPr>
+              <w:ind w:left="196" w:hanging="196"/>
+            </w:pPr>
+            <w:r>
+              <w:t>Accept to Yourself our prayers,</w:t>
+            </w:r>
+          </w:p>
+          <w:p>
+            <w:pPr>
+              <w:ind w:left="196" w:hanging="196"/>
+            </w:pPr>
+            <w:r>
+              <w:t>Remember us with Your mercy.</w:t>
+            </w:r>
           </w:p>
         </w:tc>
         <w:tc>
@@ -1025,36 +2361,114 @@
               <w:rPr>
                 <w:rFonts w:eastAsia="Arial Unicode MS" w:cs="FreeSerifAvvaShenouda"/>
               </w:rPr>
-              <w:t xml:space="preserve">Ⲱ ⲫⲏⲉ̀ⲧⲁϥϭⲓⲱⲙⲥ ϧⲉⲛ ⲛⲓⲙⲱⲟⲩ: ϧⲉⲛ ⲧⲉϥⲛⲓϣϯ ⲛ̀ⲟⲓⲕⲟⲛⲟⲙⲓⲁ: ⲁ̀ⲣⲉϩ ⲉ̀ⲡⲉⲕⲃⲟⲕ ⲉ̀ⲃⲟⲗϧⲉⲛ ⲛⲓⲙⲉⲩⲓ ⲉⲧϩⲱⲟⲩ: ⲟⲩⲟϩ ⲙⲁⲧⲁϫⲣⲟϥ ϣⲁ </w:t>
-            </w:r>
+              <w:t>Ⲱ ⲫⲏⲉ̀ⲧⲁ</w:t>
+            </w:r>
+            <w:proofErr w:type="spellStart"/>
             <w:r>
               <w:rPr>
                 <w:rFonts w:eastAsia="Arial Unicode MS" w:cs="FreeSerifAvvaShenouda"/>
               </w:rPr>
-              <w:lastRenderedPageBreak/>
-              <w:t>ϯⲥⲩⲛⲧⲉⲗⲓⲁ.</w:t>
-            </w:r>
-            <w:bookmarkStart w:id="0" w:name="_GoBack"/>
-            <w:bookmarkEnd w:id="0"/>
+              <w:t>ϥϭ</w:t>
+            </w:r>
+            <w:proofErr w:type="spellEnd"/>
+            <w:r>
+              <w:rPr>
+                <w:rFonts w:eastAsia="Arial Unicode MS" w:cs="FreeSerifAvvaShenouda"/>
+              </w:rPr>
+              <w:t>ⲓⲱⲙⲥ ϧⲉⲛ ⲛⲓⲙⲱⲟⲩ: ϧⲉⲛ ⲧⲉϥⲛⲓ</w:t>
+            </w:r>
+            <w:proofErr w:type="spellStart"/>
+            <w:r>
+              <w:rPr>
+                <w:rFonts w:eastAsia="Arial Unicode MS" w:cs="FreeSerifAvvaShenouda"/>
+              </w:rPr>
+              <w:t>ϣϯ</w:t>
+            </w:r>
+            <w:proofErr w:type="spellEnd"/>
+            <w:r>
+              <w:rPr>
+                <w:rFonts w:eastAsia="Arial Unicode MS" w:cs="FreeSerifAvvaShenouda"/>
+              </w:rPr>
+              <w:t xml:space="preserve"> ⲛ̀ⲟⲓⲕⲟⲛⲟⲙⲓⲁ: ⲁ̀ⲣⲉϩ ⲉ̀ⲡⲉⲕⲃⲟⲕ ⲉ̀ⲃⲟⲗϧⲉⲛ ⲛⲓⲙⲉⲩⲓ ⲉⲧϩⲱⲟⲩ: ⲟⲩⲟϩ ⲙⲁⲧⲁϫⲣⲟϥ ϣⲁ ϯⲥⲩⲛⲧⲉⲗⲓⲁ.</w:t>
+            </w:r>
           </w:p>
         </w:tc>
         <w:tc>
           <w:tcPr>
             <w:tcW w:w="1242" w:type="pct"/>
           </w:tcPr>
+          <w:p>
+            <w:r>
+              <w:t>O who was baptized in the water</w:t>
+            </w:r>
+          </w:p>
+          <w:p>
+            <w:r>
+              <w:t>With great economy</w:t>
+            </w:r>
+          </w:p>
+          <w:p>
+            <w:r>
+              <w:t>Keep your servant from evil thoughts</w:t>
+            </w:r>
+          </w:p>
           <w:p>
             <w:pPr>
               <w:rPr>
                 <w:rFonts w:ascii="Arial Unicode MS" w:eastAsia="Arial Unicode MS" w:hAnsi="Arial Unicode MS" w:cs="Arial Unicode MS"/>
               </w:rPr>
             </w:pPr>
-          </w:p>
-        </w:tc>
-        <w:tc>
-          <w:tcPr>
-            <w:tcW w:w="1255" w:type="pct"/>
-          </w:tcPr>
-          <w:p/>
+            <w:r>
+              <w:t>And confirm him until the end.</w:t>
+            </w:r>
+          </w:p>
+        </w:tc>
+        <w:tc>
+          <w:tcPr>
+            <w:tcW w:w="1255" w:type="pct"/>
+          </w:tcPr>
+          <w:p>
+            <w:r>
+              <w:t xml:space="preserve">O You who were </w:t>
+            </w:r>
+            <w:proofErr w:type="spellStart"/>
+            <w:r>
+              <w:t>baptised</w:t>
+            </w:r>
+            <w:proofErr w:type="spellEnd"/>
+            <w:r>
+              <w:t xml:space="preserve"> in the water,</w:t>
+            </w:r>
+          </w:p>
+          <w:p>
+            <w:r>
+              <w:t>According to the great economy,</w:t>
+            </w:r>
+          </w:p>
+          <w:p>
+            <w:r>
+              <w:t>Keep Your servant from evil thoughts,</w:t>
+            </w:r>
+          </w:p>
+          <w:p>
+            <w:r>
+              <w:t xml:space="preserve">And </w:t>
+            </w:r>
+            <w:commentRangeStart w:id="1"/>
+            <w:r>
+              <w:t xml:space="preserve">confirm </w:t>
+            </w:r>
+            <w:commentRangeEnd w:id="1"/>
+            <w:r>
+              <w:rPr>
+                <w:rStyle w:val="CommentReference"/>
+              </w:rPr>
+              <w:commentReference w:id="1"/>
+            </w:r>
+            <w:r>
+              <w:t>him until the end.</w:t>
+            </w:r>
+          </w:p>
         </w:tc>
         <w:tc>
           <w:tcPr>
@@ -1081,6 +2495,48 @@
     </w:sectPr>
   </w:body>
 </w:document>
+</file>
+
+<file path=word/comments.xml><?xml version="1.0" encoding="utf-8"?>
+<w:comments xmlns:wpc="http://schemas.microsoft.com/office/word/2010/wordprocessingCanvas" xmlns:mc="http://schemas.openxmlformats.org/markup-compatibility/2006" xmlns:o="urn:schemas-microsoft-com:office:office" xmlns:r="http://schemas.openxmlformats.org/officeDocument/2006/relationships" xmlns:m="http://schemas.openxmlformats.org/officeDocument/2006/math" xmlns:v="urn:schemas-microsoft-com:vml" xmlns:wp14="http://schemas.microsoft.com/office/word/2010/wordprocessingDrawing" xmlns:wp="http://schemas.openxmlformats.org/drawingml/2006/wordprocessingDrawing" xmlns:w10="urn:schemas-microsoft-com:office:word" xmlns:w="http://schemas.openxmlformats.org/wordprocessingml/2006/main" xmlns:w14="http://schemas.microsoft.com/office/word/2010/wordml" xmlns:wpg="http://schemas.microsoft.com/office/word/2010/wordprocessingGroup" xmlns:wpi="http://schemas.microsoft.com/office/word/2010/wordprocessingInk" xmlns:wne="http://schemas.microsoft.com/office/word/2006/wordml" xmlns:wps="http://schemas.microsoft.com/office/word/2010/wordprocessingShape" mc:Ignorable="w14 wp14">
+  <w:comment w:id="0" w:author="Windows User" w:date="2015-05-21T08:35:00Z" w:initials="WU">
+    <w:p>
+      <w:pPr>
+        <w:pStyle w:val="CommentText"/>
+      </w:pPr>
+      <w:r>
+        <w:rPr>
+          <w:rStyle w:val="CommentReference"/>
+        </w:rPr>
+        <w:annotationRef/>
+      </w:r>
+      <w:r>
+        <w:t>Or freedom?</w:t>
+      </w:r>
+    </w:p>
+  </w:comment>
+  <w:comment w:id="1" w:author="Windows User" w:date="2015-05-21T08:40:00Z" w:initials="WU">
+    <w:p>
+      <w:pPr>
+        <w:pStyle w:val="CommentText"/>
+      </w:pPr>
+      <w:r>
+        <w:rPr>
+          <w:rStyle w:val="CommentReference"/>
+        </w:rPr>
+        <w:annotationRef/>
+      </w:r>
+      <w:r>
+        <w:t xml:space="preserve">Or </w:t>
+      </w:r>
+      <w:r>
+        <w:t>establish?</w:t>
+      </w:r>
+      <w:bookmarkStart w:id="2" w:name="_GoBack"/>
+      <w:bookmarkEnd w:id="2"/>
+    </w:p>
+  </w:comment>
+</w:comments>
 </file>
 
 <file path=word/endnotes.xml><?xml version="1.0" encoding="utf-8"?>
@@ -2126,7 +3582,7 @@
 </file>
 
 <file path=customXml/itemProps1.xml><?xml version="1.0" encoding="utf-8"?>
-<ds:datastoreItem xmlns:ds="http://schemas.openxmlformats.org/officeDocument/2006/customXml" ds:itemID="{988C3731-B151-4CFD-90A6-0B65AF6578CE}">
+<ds:datastoreItem xmlns:ds="http://schemas.openxmlformats.org/officeDocument/2006/customXml" ds:itemID="{8D70611E-A341-4131-B285-8C159E32F21E}">
   <ds:schemaRefs>
     <ds:schemaRef ds:uri="http://schemas.openxmlformats.org/officeDocument/2006/bibliography"/>
   </ds:schemaRefs>

</xml_diff>